<commit_message>
Update datasets: BASE DE DADOS EXISTENTE (.docx, .pdf) and caged_rais_demanda.csv
</commit_message>
<xml_diff>
--- a/BASE DE DADOS EXISTENTE.docx
+++ b/BASE DE DADOS EXISTENTE.docx
@@ -8,12 +8,14 @@
         <w:rPr>
           <w:b/>
           <w:bCs/>
+          <w:lang w:val="pt-BR"/>
         </w:rPr>
       </w:pPr>
       <w:r>
         <w:rPr>
           <w:b/>
           <w:bCs/>
+          <w:lang w:val="pt-BR"/>
         </w:rPr>
         <w:t>BASE DE DADOS EXISTENTE</w:t>
       </w:r>
@@ -21,6 +23,7 @@
         <w:rPr>
           <w:b/>
           <w:bCs/>
+          <w:lang w:val="pt-BR"/>
         </w:rPr>
         <w:t xml:space="preserve">  (15 de junho, 2025)</w:t>
       </w:r>
@@ -56,15 +59,57 @@
                 <w:szCs w:val="20"/>
               </w:rPr>
             </w:pPr>
-            <w:r>
-              <w:rPr>
-                <w:b/>
-                <w:bCs/>
-                <w:sz w:val="20"/>
-                <w:szCs w:val="20"/>
-              </w:rPr>
-              <w:t>Programa utilizado para gerar</w:t>
-            </w:r>
+            <w:proofErr w:type="spellStart"/>
+            <w:r>
+              <w:rPr>
+                <w:b/>
+                <w:bCs/>
+                <w:sz w:val="20"/>
+                <w:szCs w:val="20"/>
+              </w:rPr>
+              <w:t>Programa</w:t>
+            </w:r>
+            <w:proofErr w:type="spellEnd"/>
+            <w:r>
+              <w:rPr>
+                <w:b/>
+                <w:bCs/>
+                <w:sz w:val="20"/>
+                <w:szCs w:val="20"/>
+              </w:rPr>
+              <w:t xml:space="preserve"> </w:t>
+            </w:r>
+            <w:proofErr w:type="spellStart"/>
+            <w:r>
+              <w:rPr>
+                <w:b/>
+                <w:bCs/>
+                <w:sz w:val="20"/>
+                <w:szCs w:val="20"/>
+              </w:rPr>
+              <w:t>utilizado</w:t>
+            </w:r>
+            <w:proofErr w:type="spellEnd"/>
+            <w:r>
+              <w:rPr>
+                <w:b/>
+                <w:bCs/>
+                <w:sz w:val="20"/>
+                <w:szCs w:val="20"/>
+              </w:rPr>
+              <w:t xml:space="preserve"> para </w:t>
+            </w:r>
+            <w:proofErr w:type="spellStart"/>
+            <w:r>
+              <w:rPr>
+                <w:b/>
+                <w:bCs/>
+                <w:sz w:val="20"/>
+                <w:szCs w:val="20"/>
+              </w:rPr>
+              <w:t>gerar</w:t>
+            </w:r>
+            <w:proofErr w:type="spellEnd"/>
           </w:p>
         </w:tc>
         <w:tc>
@@ -79,14 +124,16 @@
                 <w:bCs/>
                 <w:sz w:val="20"/>
                 <w:szCs w:val="20"/>
-              </w:rPr>
-            </w:pPr>
-            <w:r>
-              <w:rPr>
-                <w:b/>
-                <w:bCs/>
-                <w:sz w:val="20"/>
-                <w:szCs w:val="20"/>
+                <w:lang w:val="pt-BR"/>
+              </w:rPr>
+            </w:pPr>
+            <w:r>
+              <w:rPr>
+                <w:b/>
+                <w:bCs/>
+                <w:sz w:val="20"/>
+                <w:szCs w:val="20"/>
+                <w:lang w:val="pt-BR"/>
               </w:rPr>
               <w:t>Variaveis de dados processados</w:t>
             </w:r>
@@ -96,6 +143,7 @@
                 <w:bCs/>
                 <w:sz w:val="20"/>
                 <w:szCs w:val="20"/>
+                <w:lang w:val="pt-BR"/>
               </w:rPr>
               <w:t>, prontos para usar no Shiny o PowerBI etc.</w:t>
             </w:r>
@@ -107,6 +155,7 @@
                 <w:bCs/>
                 <w:sz w:val="20"/>
                 <w:szCs w:val="20"/>
+                <w:lang w:val="pt-BR"/>
               </w:rPr>
             </w:pPr>
           </w:p>
@@ -141,7 +190,27 @@
                 <w:sz w:val="20"/>
                 <w:szCs w:val="20"/>
               </w:rPr>
-              <w:t xml:space="preserve"> (se existe)</w:t>
+              <w:t xml:space="preserve"> (se </w:t>
+            </w:r>
+            <w:proofErr w:type="spellStart"/>
+            <w:r>
+              <w:rPr>
+                <w:b/>
+                <w:bCs/>
+                <w:sz w:val="20"/>
+                <w:szCs w:val="20"/>
+              </w:rPr>
+              <w:t>existe</w:t>
+            </w:r>
+            <w:proofErr w:type="spellEnd"/>
+            <w:r>
+              <w:rPr>
+                <w:b/>
+                <w:bCs/>
+                <w:sz w:val="20"/>
+                <w:szCs w:val="20"/>
+              </w:rPr>
+              <w:t>)</w:t>
             </w:r>
           </w:p>
         </w:tc>
@@ -161,6 +230,7 @@
                 <w:color w:val="0000FF"/>
                 <w:sz w:val="20"/>
                 <w:szCs w:val="20"/>
+                <w:lang w:val="pt-BR"/>
               </w:rPr>
             </w:pPr>
             <w:r>
@@ -168,6 +238,7 @@
                 <w:color w:val="0000FF"/>
                 <w:sz w:val="20"/>
                 <w:szCs w:val="20"/>
+                <w:lang w:val="pt-BR"/>
               </w:rPr>
               <w:t>POPULAÇÃO POR FAIXA-ETARIA</w:t>
             </w:r>
@@ -176,6 +247,7 @@
                 <w:color w:val="0000FF"/>
                 <w:sz w:val="20"/>
                 <w:szCs w:val="20"/>
+                <w:lang w:val="pt-BR"/>
               </w:rPr>
               <w:t xml:space="preserve"> – pelo UF historico de 2000, projeções ate 2070</w:t>
             </w:r>
@@ -190,6 +262,7 @@
               <w:rPr>
                 <w:sz w:val="20"/>
                 <w:szCs w:val="20"/>
+                <w:lang w:val="pt-BR"/>
               </w:rPr>
             </w:pPr>
           </w:p>
@@ -208,6 +281,7 @@
               <w:rPr>
                 <w:sz w:val="20"/>
                 <w:szCs w:val="20"/>
+                <w:lang w:val="pt-BR"/>
               </w:rPr>
             </w:pPr>
             <w:hyperlink r:id="rId7" w:history="1">
@@ -216,6 +290,7 @@
                   <w:rStyle w:val="Hyperlink"/>
                   <w:sz w:val="20"/>
                   <w:szCs w:val="20"/>
+                  <w:lang w:val="pt-BR"/>
                 </w:rPr>
                 <w:t>https://github.com/Zagamog/TechBrasil/blob/main/prelims/popula%C3%A7%C3%A3o/br_pop1a.R</w:t>
               </w:r>
@@ -238,8 +313,17 @@
                 <w:sz w:val="20"/>
                 <w:szCs w:val="20"/>
               </w:rPr>
-              <w:t>18 variaveis</w:t>
-            </w:r>
+              <w:t xml:space="preserve">18 </w:t>
+            </w:r>
+            <w:proofErr w:type="spellStart"/>
+            <w:r>
+              <w:rPr>
+                <w:sz w:val="20"/>
+                <w:szCs w:val="20"/>
+              </w:rPr>
+              <w:t>variaveis</w:t>
+            </w:r>
+            <w:proofErr w:type="spellEnd"/>
           </w:p>
           <w:p>
             <w:pPr>
@@ -401,12 +485,14 @@
               <w:rPr>
                 <w:sz w:val="20"/>
                 <w:szCs w:val="20"/>
-              </w:rPr>
-            </w:pPr>
-            <w:r>
-              <w:rPr>
-                <w:sz w:val="20"/>
-                <w:szCs w:val="20"/>
+                <w:lang w:val="pt-BR"/>
+              </w:rPr>
+            </w:pPr>
+            <w:r>
+              <w:rPr>
+                <w:sz w:val="20"/>
+                <w:szCs w:val="20"/>
+                <w:lang w:val="pt-BR"/>
               </w:rPr>
               <w:t xml:space="preserve">Bruto/Original: </w:t>
             </w:r>
@@ -416,6 +502,7 @@
                   <w:rStyle w:val="Hyperlink"/>
                   <w:sz w:val="20"/>
                   <w:szCs w:val="20"/>
+                  <w:lang w:val="pt-BR"/>
                 </w:rPr>
                 <w:t>https://us-east-1.console.aws.amazon.com/s3/object/techbrazildata?region=us-east-1&amp;bucketType=general&amp;prefix=rawdata/ibge/projecoes_2024_tab3_grupos_etarios_especificos.xlsx</w:t>
               </w:r>
@@ -424,6 +511,7 @@
               <w:rPr>
                 <w:sz w:val="20"/>
                 <w:szCs w:val="20"/>
+                <w:lang w:val="pt-BR"/>
               </w:rPr>
               <w:t xml:space="preserve"> </w:t>
             </w:r>
@@ -444,29 +532,46 @@
               <w:rPr>
                 <w:sz w:val="20"/>
                 <w:szCs w:val="20"/>
-              </w:rPr>
-            </w:pPr>
-            <w:r>
-              <w:rPr>
-                <w:sz w:val="20"/>
-                <w:szCs w:val="20"/>
+                <w:lang w:val="pt-BR"/>
+              </w:rPr>
+            </w:pPr>
+            <w:r>
+              <w:rPr>
+                <w:sz w:val="20"/>
+                <w:szCs w:val="20"/>
+                <w:lang w:val="pt-BR"/>
               </w:rPr>
               <w:t xml:space="preserve">Procesado: </w:t>
             </w:r>
-            <w:hyperlink r:id="rId12" w:history="1">
-              <w:r>
-                <w:rPr>
-                  <w:rStyle w:val="Hyperlink"/>
-                  <w:sz w:val="20"/>
-                  <w:szCs w:val="20"/>
-                </w:rPr>
-                <w:t>https://us-east-1.console.aws.amazon.com/s3/object/techbrazildata?region=us-east-1&amp;bucketType=general&amp;prefix=working/ibge/pop01_70b.rda</w:t>
-              </w:r>
-            </w:hyperlink>
-            <w:r>
-              <w:rPr>
-                <w:sz w:val="20"/>
-                <w:szCs w:val="20"/>
+            <w:r>
+              <w:fldChar w:fldCharType="begin"/>
+            </w:r>
+            <w:r>
+              <w:rPr>
+                <w:lang w:val="pt-BR"/>
+              </w:rPr>
+              <w:instrText>HYPERLINK "https://us-east-1.console.aws.amazon.com/s3/object/techbrazildata?region=us-east-1&amp;bucketType=general&amp;prefix=working/ibge/pop01_70b.rda"</w:instrText>
+            </w:r>
+            <w:r>
+              <w:fldChar w:fldCharType="separate"/>
+            </w:r>
+            <w:r>
+              <w:rPr>
+                <w:rStyle w:val="Hyperlink"/>
+                <w:sz w:val="20"/>
+                <w:szCs w:val="20"/>
+                <w:lang w:val="pt-BR"/>
+              </w:rPr>
+              <w:t>https://us-east-1.console.aws.amazon.com/s3/object/techbrazildata?region=us-east-1&amp;bucketType=general&amp;prefix=working/ibge/pop01_70b.rda</w:t>
+            </w:r>
+            <w:r>
+              <w:fldChar w:fldCharType="end"/>
+            </w:r>
+            <w:r>
+              <w:rPr>
+                <w:sz w:val="20"/>
+                <w:szCs w:val="20"/>
+                <w:lang w:val="pt-BR"/>
               </w:rPr>
               <w:t xml:space="preserve"> </w:t>
             </w:r>
@@ -491,14 +596,35 @@
                 <w:szCs w:val="20"/>
               </w:rPr>
             </w:pPr>
-            <w:r>
-              <w:rPr>
-                <w:b/>
-                <w:bCs/>
-                <w:sz w:val="20"/>
-                <w:szCs w:val="20"/>
-              </w:rPr>
-              <w:t>Usos poss</w:t>
+            <w:proofErr w:type="spellStart"/>
+            <w:r>
+              <w:rPr>
+                <w:b/>
+                <w:bCs/>
+                <w:sz w:val="20"/>
+                <w:szCs w:val="20"/>
+              </w:rPr>
+              <w:t>Usos</w:t>
+            </w:r>
+            <w:proofErr w:type="spellEnd"/>
+            <w:r>
+              <w:rPr>
+                <w:b/>
+                <w:bCs/>
+                <w:sz w:val="20"/>
+                <w:szCs w:val="20"/>
+              </w:rPr>
+              <w:t xml:space="preserve"> </w:t>
+            </w:r>
+            <w:proofErr w:type="spellStart"/>
+            <w:r>
+              <w:rPr>
+                <w:b/>
+                <w:bCs/>
+                <w:sz w:val="20"/>
+                <w:szCs w:val="20"/>
+              </w:rPr>
+              <w:t>poss</w:t>
             </w:r>
             <w:r>
               <w:rPr>
@@ -534,7 +660,27 @@
                 <w:sz w:val="20"/>
                 <w:szCs w:val="20"/>
               </w:rPr>
-              <w:t>s dess</w:t>
+              <w:t>s</w:t>
+            </w:r>
+            <w:proofErr w:type="spellEnd"/>
+            <w:r>
+              <w:rPr>
+                <w:b/>
+                <w:bCs/>
+                <w:sz w:val="20"/>
+                <w:szCs w:val="20"/>
+              </w:rPr>
+              <w:t xml:space="preserve"> </w:t>
+            </w:r>
+            <w:proofErr w:type="spellStart"/>
+            <w:r>
+              <w:rPr>
+                <w:b/>
+                <w:bCs/>
+                <w:sz w:val="20"/>
+                <w:szCs w:val="20"/>
+              </w:rPr>
+              <w:t>dess</w:t>
             </w:r>
             <w:r>
               <w:rPr>
@@ -552,7 +698,17 @@
                 <w:sz w:val="20"/>
                 <w:szCs w:val="20"/>
               </w:rPr>
-              <w:t>s dados:</w:t>
+              <w:t>s</w:t>
+            </w:r>
+            <w:proofErr w:type="spellEnd"/>
+            <w:r>
+              <w:rPr>
+                <w:b/>
+                <w:bCs/>
+                <w:sz w:val="20"/>
+                <w:szCs w:val="20"/>
+              </w:rPr>
+              <w:t xml:space="preserve"> dados:</w:t>
             </w:r>
           </w:p>
           <w:p>
@@ -633,6 +789,7 @@
                 <w:szCs w:val="20"/>
               </w:rPr>
             </w:pPr>
+            <w:proofErr w:type="spellStart"/>
             <w:r>
               <w:rPr>
                 <w:b/>
@@ -641,8 +798,49 @@
                 <w:szCs w:val="20"/>
               </w:rPr>
               <w:lastRenderedPageBreak/>
-              <w:t>Programa utilizado para gerar</w:t>
-            </w:r>
+              <w:t>Programa</w:t>
+            </w:r>
+            <w:proofErr w:type="spellEnd"/>
+            <w:r>
+              <w:rPr>
+                <w:b/>
+                <w:bCs/>
+                <w:sz w:val="20"/>
+                <w:szCs w:val="20"/>
+              </w:rPr>
+              <w:t xml:space="preserve"> </w:t>
+            </w:r>
+            <w:proofErr w:type="spellStart"/>
+            <w:r>
+              <w:rPr>
+                <w:b/>
+                <w:bCs/>
+                <w:sz w:val="20"/>
+                <w:szCs w:val="20"/>
+              </w:rPr>
+              <w:t>utilizado</w:t>
+            </w:r>
+            <w:proofErr w:type="spellEnd"/>
+            <w:r>
+              <w:rPr>
+                <w:b/>
+                <w:bCs/>
+                <w:sz w:val="20"/>
+                <w:szCs w:val="20"/>
+              </w:rPr>
+              <w:t xml:space="preserve"> para </w:t>
+            </w:r>
+            <w:proofErr w:type="spellStart"/>
+            <w:r>
+              <w:rPr>
+                <w:b/>
+                <w:bCs/>
+                <w:sz w:val="20"/>
+                <w:szCs w:val="20"/>
+              </w:rPr>
+              <w:t>gerar</w:t>
+            </w:r>
+            <w:proofErr w:type="spellEnd"/>
           </w:p>
         </w:tc>
         <w:tc>
@@ -659,15 +857,37 @@
                 <w:szCs w:val="20"/>
               </w:rPr>
             </w:pPr>
-            <w:r>
-              <w:rPr>
-                <w:b/>
-                <w:bCs/>
-                <w:sz w:val="20"/>
-                <w:szCs w:val="20"/>
-              </w:rPr>
-              <w:t>Variaveis de dados processados</w:t>
-            </w:r>
+            <w:proofErr w:type="spellStart"/>
+            <w:r>
+              <w:rPr>
+                <w:b/>
+                <w:bCs/>
+                <w:sz w:val="20"/>
+                <w:szCs w:val="20"/>
+              </w:rPr>
+              <w:t>Variaveis</w:t>
+            </w:r>
+            <w:proofErr w:type="spellEnd"/>
+            <w:r>
+              <w:rPr>
+                <w:b/>
+                <w:bCs/>
+                <w:sz w:val="20"/>
+                <w:szCs w:val="20"/>
+              </w:rPr>
+              <w:t xml:space="preserve"> de dados </w:t>
+            </w:r>
+            <w:proofErr w:type="spellStart"/>
+            <w:r>
+              <w:rPr>
+                <w:b/>
+                <w:bCs/>
+                <w:sz w:val="20"/>
+                <w:szCs w:val="20"/>
+              </w:rPr>
+              <w:t>processados</w:t>
+            </w:r>
+            <w:proofErr w:type="spellEnd"/>
           </w:p>
           <w:p>
             <w:pPr>
@@ -710,7 +930,27 @@
                 <w:sz w:val="20"/>
                 <w:szCs w:val="20"/>
               </w:rPr>
-              <w:t xml:space="preserve"> (se existe)</w:t>
+              <w:t xml:space="preserve"> (se </w:t>
+            </w:r>
+            <w:proofErr w:type="spellStart"/>
+            <w:r>
+              <w:rPr>
+                <w:b/>
+                <w:bCs/>
+                <w:sz w:val="20"/>
+                <w:szCs w:val="20"/>
+              </w:rPr>
+              <w:t>existe</w:t>
+            </w:r>
+            <w:proofErr w:type="spellEnd"/>
+            <w:r>
+              <w:rPr>
+                <w:b/>
+                <w:bCs/>
+                <w:sz w:val="20"/>
+                <w:szCs w:val="20"/>
+              </w:rPr>
+              <w:t>)</w:t>
             </w:r>
           </w:p>
         </w:tc>
@@ -730,6 +970,7 @@
                 <w:color w:val="0000FF"/>
                 <w:sz w:val="20"/>
                 <w:szCs w:val="20"/>
+                <w:lang w:val="pt-BR"/>
               </w:rPr>
             </w:pPr>
             <w:r>
@@ -737,6 +978,7 @@
                 <w:color w:val="0000FF"/>
                 <w:sz w:val="20"/>
                 <w:szCs w:val="20"/>
+                <w:lang w:val="pt-BR"/>
               </w:rPr>
               <w:t>VARIAVEIS ECONÓMICOS (como PIB; PIB per capita) por Municipio, micro-região, meso-região, UF</w:t>
             </w:r>
@@ -751,6 +993,7 @@
               <w:rPr>
                 <w:sz w:val="20"/>
                 <w:szCs w:val="20"/>
+                <w:lang w:val="pt-BR"/>
               </w:rPr>
             </w:pPr>
           </w:p>
@@ -769,14 +1012,16 @@
               <w:rPr>
                 <w:sz w:val="20"/>
                 <w:szCs w:val="20"/>
-              </w:rPr>
-            </w:pPr>
-            <w:hyperlink r:id="rId13" w:history="1">
+                <w:lang w:val="pt-BR"/>
+              </w:rPr>
+            </w:pPr>
+            <w:hyperlink r:id="rId12" w:history="1">
               <w:r>
                 <w:rPr>
                   <w:rStyle w:val="Hyperlink"/>
                   <w:sz w:val="20"/>
                   <w:szCs w:val="20"/>
+                  <w:lang w:val="pt-BR"/>
                 </w:rPr>
                 <w:t>https://github.com/Zagamog/TechBrasil/blob/main/prelims/municipios/TB_municipios1a.R</w:t>
               </w:r>
@@ -785,6 +1030,7 @@
               <w:rPr>
                 <w:sz w:val="20"/>
                 <w:szCs w:val="20"/>
+                <w:lang w:val="pt-BR"/>
               </w:rPr>
               <w:t xml:space="preserve"> </w:t>
             </w:r>
@@ -808,7 +1054,7 @@
                 <w:szCs w:val="20"/>
               </w:rPr>
               <w:drawing>
-                <wp:anchor distT="0" distB="0" distL="114300" distR="114300" simplePos="0" relativeHeight="251660288" behindDoc="1" locked="0" layoutInCell="1" allowOverlap="1" wp14:anchorId="06B6BBF4" wp14:editId="52EA841E">
+                <wp:anchor distT="0" distB="0" distL="114300" distR="114300" simplePos="0" relativeHeight="251660288" behindDoc="1" locked="0" layoutInCell="1" allowOverlap="1" wp14:anchorId="06B6BBF4" wp14:editId="673040BA">
                   <wp:simplePos x="0" y="0"/>
                   <wp:positionH relativeFrom="column">
                     <wp:posOffset>2418080</wp:posOffset>
@@ -839,7 +1085,7 @@
                           <pic:cNvPicPr/>
                         </pic:nvPicPr>
                         <pic:blipFill>
-                          <a:blip r:embed="rId14" cstate="print">
+                          <a:blip r:embed="rId13" cstate="print">
                             <a:extLst>
                               <a:ext uri="{28A0092B-C50C-407E-A947-70E740481C1C}">
                                 <a14:useLocalDpi xmlns:a14="http://schemas.microsoft.com/office/drawing/2010/main" val="0"/>
@@ -878,7 +1124,7 @@
                 <w:szCs w:val="20"/>
               </w:rPr>
               <w:drawing>
-                <wp:anchor distT="0" distB="0" distL="114300" distR="114300" simplePos="0" relativeHeight="251658240" behindDoc="1" locked="0" layoutInCell="1" allowOverlap="1" wp14:anchorId="0AC224F8" wp14:editId="50727B21">
+                <wp:anchor distT="0" distB="0" distL="114300" distR="114300" simplePos="0" relativeHeight="251658240" behindDoc="1" locked="0" layoutInCell="1" allowOverlap="1" wp14:anchorId="0AC224F8" wp14:editId="5FF57903">
                   <wp:simplePos x="0" y="0"/>
                   <wp:positionH relativeFrom="column">
                     <wp:posOffset>2418080</wp:posOffset>
@@ -909,7 +1155,7 @@
                           <pic:cNvPicPr/>
                         </pic:nvPicPr>
                         <pic:blipFill>
-                          <a:blip r:embed="rId15" cstate="print">
+                          <a:blip r:embed="rId14" cstate="print">
                             <a:extLst>
                               <a:ext uri="{28A0092B-C50C-407E-A947-70E740481C1C}">
                                 <a14:useLocalDpi xmlns:a14="http://schemas.microsoft.com/office/drawing/2010/main" val="0"/>
@@ -942,7 +1188,7 @@
                 <w:szCs w:val="20"/>
               </w:rPr>
               <w:drawing>
-                <wp:anchor distT="0" distB="0" distL="114300" distR="114300" simplePos="0" relativeHeight="251659264" behindDoc="1" locked="0" layoutInCell="1" allowOverlap="1" wp14:anchorId="38BEAC34" wp14:editId="748C9664">
+                <wp:anchor distT="0" distB="0" distL="114300" distR="114300" simplePos="0" relativeHeight="251659264" behindDoc="1" locked="0" layoutInCell="1" allowOverlap="1" wp14:anchorId="38BEAC34" wp14:editId="33F1D7ED">
                   <wp:simplePos x="0" y="0"/>
                   <wp:positionH relativeFrom="column">
                     <wp:posOffset>-65405</wp:posOffset>
@@ -973,7 +1219,7 @@
                           <pic:cNvPicPr/>
                         </pic:nvPicPr>
                         <pic:blipFill>
-                          <a:blip r:embed="rId16" cstate="print">
+                          <a:blip r:embed="rId15" cstate="print">
                             <a:extLst>
                               <a:ext uri="{28A0092B-C50C-407E-A947-70E740481C1C}">
                                 <a14:useLocalDpi xmlns:a14="http://schemas.microsoft.com/office/drawing/2010/main" val="0"/>
@@ -1004,8 +1250,17 @@
                 <w:sz w:val="20"/>
                 <w:szCs w:val="20"/>
               </w:rPr>
-              <w:t>43 variaveis</w:t>
-            </w:r>
+              <w:t xml:space="preserve">43 </w:t>
+            </w:r>
+            <w:proofErr w:type="spellStart"/>
+            <w:r>
+              <w:rPr>
+                <w:sz w:val="20"/>
+                <w:szCs w:val="20"/>
+              </w:rPr>
+              <w:t>variaveis</w:t>
+            </w:r>
+            <w:proofErr w:type="spellEnd"/>
           </w:p>
         </w:tc>
         <w:tc>
@@ -1019,7 +1274,7 @@
                 <w:szCs w:val="20"/>
               </w:rPr>
             </w:pPr>
-            <w:hyperlink r:id="rId17" w:history="1">
+            <w:hyperlink r:id="rId16" w:history="1">
               <w:r>
                 <w:rPr>
                   <w:rStyle w:val="Hyperlink"/>
@@ -1066,7 +1321,7 @@
                           <pic:cNvPicPr/>
                         </pic:nvPicPr>
                         <pic:blipFill>
-                          <a:blip r:embed="rId18" cstate="print">
+                          <a:blip r:embed="rId17" cstate="print">
                             <a:extLst>
                               <a:ext uri="{28A0092B-C50C-407E-A947-70E740481C1C}">
                                 <a14:useLocalDpi xmlns:a14="http://schemas.microsoft.com/office/drawing/2010/main" val="0"/>
@@ -1100,7 +1355,7 @@
                 <w:szCs w:val="20"/>
               </w:rPr>
             </w:pPr>
-            <w:hyperlink r:id="rId19" w:history="1">
+            <w:hyperlink r:id="rId18" w:history="1">
               <w:r>
                 <w:rPr>
                   <w:rStyle w:val="Hyperlink"/>
@@ -1148,7 +1403,7 @@
                           <pic:cNvPicPr/>
                         </pic:nvPicPr>
                         <pic:blipFill>
-                          <a:blip r:embed="rId20" cstate="print">
+                          <a:blip r:embed="rId19" cstate="print">
                             <a:extLst>
                               <a:ext uri="{28A0092B-C50C-407E-A947-70E740481C1C}">
                                 <a14:useLocalDpi xmlns:a14="http://schemas.microsoft.com/office/drawing/2010/main" val="0"/>
@@ -1191,12 +1446,14 @@
               <w:rPr>
                 <w:sz w:val="20"/>
                 <w:szCs w:val="20"/>
-              </w:rPr>
-            </w:pPr>
-            <w:r>
-              <w:rPr>
-                <w:sz w:val="20"/>
-                <w:szCs w:val="20"/>
+                <w:lang w:val="pt-BR"/>
+              </w:rPr>
+            </w:pPr>
+            <w:r>
+              <w:rPr>
+                <w:sz w:val="20"/>
+                <w:szCs w:val="20"/>
+                <w:lang w:val="pt-BR"/>
               </w:rPr>
               <w:t xml:space="preserve">Bruto/Original: </w:t>
             </w:r>
@@ -1204,43 +1461,9 @@
               <w:rPr>
                 <w:sz w:val="20"/>
                 <w:szCs w:val="20"/>
-              </w:rPr>
-              <w:t xml:space="preserve"># https://ftp.ibge.gov.br/Pib_Municipios/2021/base/ </w:t>
-            </w:r>
-            <w:r>
-              <w:rPr>
-                <w:sz w:val="20"/>
-                <w:szCs w:val="20"/>
-              </w:rPr>
-              <w:t xml:space="preserve"> </w:t>
-            </w:r>
-            <w:r>
-              <w:rPr>
-                <w:sz w:val="20"/>
-                <w:szCs w:val="20"/>
-              </w:rPr>
-              <w:t># base_de_dados_2002_2009_xls.zip</w:t>
-            </w:r>
-            <w:r>
-              <w:rPr>
-                <w:sz w:val="20"/>
-                <w:szCs w:val="20"/>
-              </w:rPr>
-              <w:t xml:space="preserve"> </w:t>
-            </w:r>
-            <w:r>
-              <w:rPr>
-                <w:sz w:val="20"/>
-                <w:szCs w:val="20"/>
-              </w:rPr>
-              <w:t># base_de_dados_2010_2021_xlsx.zip</w:t>
-            </w:r>
-            <w:r>
-              <w:rPr>
-                <w:sz w:val="20"/>
-                <w:szCs w:val="20"/>
-              </w:rPr>
-              <w:t xml:space="preserve">   </w:t>
+                <w:lang w:val="pt-BR"/>
+              </w:rPr>
+              <w:t xml:space="preserve"># https://ftp.ibge.gov.br/Pib_Municipios/2021/base/  # base_de_dados_2002_2009_xls.zip # base_de_dados_2010_2021_xlsx.zip   </w:t>
             </w:r>
             <w:r>
               <w:rPr>
@@ -1253,6 +1476,7 @@
               <w:rPr>
                 <w:sz w:val="20"/>
                 <w:szCs w:val="20"/>
+                <w:lang w:val="pt-BR"/>
               </w:rPr>
               <w:t xml:space="preserve"> sqlite</w:t>
             </w:r>
@@ -1262,6 +1486,7 @@
               <w:rPr>
                 <w:sz w:val="20"/>
                 <w:szCs w:val="20"/>
+                <w:lang w:val="pt-BR"/>
               </w:rPr>
             </w:pPr>
           </w:p>
@@ -1281,46 +1506,52 @@
               <w:rPr>
                 <w:sz w:val="20"/>
                 <w:szCs w:val="20"/>
-              </w:rPr>
-            </w:pPr>
-            <w:r>
-              <w:rPr>
-                <w:sz w:val="20"/>
-                <w:szCs w:val="20"/>
+                <w:lang w:val="pt-BR"/>
+              </w:rPr>
+            </w:pPr>
+            <w:r>
+              <w:rPr>
+                <w:sz w:val="20"/>
+                <w:szCs w:val="20"/>
+                <w:lang w:val="pt-BR"/>
               </w:rPr>
               <w:t xml:space="preserve">Procesado: </w:t>
             </w:r>
+            <w:hyperlink r:id="rId20" w:history="1">
+              <w:r>
+                <w:rPr>
+                  <w:rStyle w:val="Hyperlink"/>
+                  <w:sz w:val="20"/>
+                  <w:szCs w:val="20"/>
+                  <w:lang w:val="pt-BR"/>
+                </w:rPr>
+                <w:t>https://us-east-1.console.aws.amazon.com/s3/object/techbrazildata?region=us-east-1&amp;bucketType=general&amp;prefix=working/sqlite/TB_municipios.sqlite</w:t>
+              </w:r>
+            </w:hyperlink>
+            <w:r>
+              <w:rPr>
+                <w:sz w:val="20"/>
+                <w:szCs w:val="20"/>
+                <w:lang w:val="pt-BR"/>
+              </w:rPr>
+              <w:t xml:space="preserve"> </w:t>
+            </w:r>
+          </w:p>
+          <w:p>
+            <w:pPr>
+              <w:rPr>
+                <w:sz w:val="20"/>
+                <w:szCs w:val="20"/>
+                <w:lang w:val="pt-BR"/>
+              </w:rPr>
+            </w:pPr>
             <w:hyperlink r:id="rId21" w:history="1">
               <w:r>
                 <w:rPr>
                   <w:rStyle w:val="Hyperlink"/>
                   <w:sz w:val="20"/>
                   <w:szCs w:val="20"/>
-                </w:rPr>
-                <w:t>https://us-east-1.console.aws.amazon.com/s3/object/techbrazildata?region=us-east-1&amp;bucketType=general&amp;prefix=working/sqlite/TB_municipios.sqlite</w:t>
-              </w:r>
-            </w:hyperlink>
-            <w:r>
-              <w:rPr>
-                <w:sz w:val="20"/>
-                <w:szCs w:val="20"/>
-              </w:rPr>
-              <w:t xml:space="preserve"> </w:t>
-            </w:r>
-          </w:p>
-          <w:p>
-            <w:pPr>
-              <w:rPr>
-                <w:sz w:val="20"/>
-                <w:szCs w:val="20"/>
-              </w:rPr>
-            </w:pPr>
-            <w:hyperlink r:id="rId22" w:history="1">
-              <w:r>
-                <w:rPr>
-                  <w:rStyle w:val="Hyperlink"/>
-                  <w:sz w:val="20"/>
-                  <w:szCs w:val="20"/>
+                  <w:lang w:val="pt-BR"/>
                 </w:rPr>
                 <w:t>https://us-east-1.console.aws.amazon.com/s3/object/techbrazildata?region=us-east-1&amp;bucketType=general&amp;prefix=working/ibge/df_pibmunis.rda</w:t>
               </w:r>
@@ -1329,6 +1560,7 @@
               <w:rPr>
                 <w:sz w:val="20"/>
                 <w:szCs w:val="20"/>
+                <w:lang w:val="pt-BR"/>
               </w:rPr>
               <w:t xml:space="preserve"> </w:t>
             </w:r>
@@ -1353,14 +1585,35 @@
                 <w:szCs w:val="20"/>
               </w:rPr>
             </w:pPr>
-            <w:r>
-              <w:rPr>
-                <w:b/>
-                <w:bCs/>
-                <w:sz w:val="20"/>
-                <w:szCs w:val="20"/>
-              </w:rPr>
-              <w:t>Usos poss</w:t>
+            <w:proofErr w:type="spellStart"/>
+            <w:r>
+              <w:rPr>
+                <w:b/>
+                <w:bCs/>
+                <w:sz w:val="20"/>
+                <w:szCs w:val="20"/>
+              </w:rPr>
+              <w:t>Usos</w:t>
+            </w:r>
+            <w:proofErr w:type="spellEnd"/>
+            <w:r>
+              <w:rPr>
+                <w:b/>
+                <w:bCs/>
+                <w:sz w:val="20"/>
+                <w:szCs w:val="20"/>
+              </w:rPr>
+              <w:t xml:space="preserve"> </w:t>
+            </w:r>
+            <w:proofErr w:type="spellStart"/>
+            <w:r>
+              <w:rPr>
+                <w:b/>
+                <w:bCs/>
+                <w:sz w:val="20"/>
+                <w:szCs w:val="20"/>
+              </w:rPr>
+              <w:t>poss</w:t>
             </w:r>
             <w:r>
               <w:rPr>
@@ -1396,7 +1649,27 @@
                 <w:sz w:val="20"/>
                 <w:szCs w:val="20"/>
               </w:rPr>
-              <w:t>s dess</w:t>
+              <w:t>s</w:t>
+            </w:r>
+            <w:proofErr w:type="spellEnd"/>
+            <w:r>
+              <w:rPr>
+                <w:b/>
+                <w:bCs/>
+                <w:sz w:val="20"/>
+                <w:szCs w:val="20"/>
+              </w:rPr>
+              <w:t xml:space="preserve"> </w:t>
+            </w:r>
+            <w:proofErr w:type="spellStart"/>
+            <w:r>
+              <w:rPr>
+                <w:b/>
+                <w:bCs/>
+                <w:sz w:val="20"/>
+                <w:szCs w:val="20"/>
+              </w:rPr>
+              <w:t>dess</w:t>
             </w:r>
             <w:r>
               <w:rPr>
@@ -1414,7 +1687,17 @@
                 <w:sz w:val="20"/>
                 <w:szCs w:val="20"/>
               </w:rPr>
-              <w:t>s dados:</w:t>
+              <w:t>s</w:t>
+            </w:r>
+            <w:proofErr w:type="spellEnd"/>
+            <w:r>
+              <w:rPr>
+                <w:b/>
+                <w:bCs/>
+                <w:sz w:val="20"/>
+                <w:szCs w:val="20"/>
+              </w:rPr>
+              <w:t xml:space="preserve"> dados:</w:t>
             </w:r>
           </w:p>
           <w:p>
@@ -1493,6 +1776,7 @@
                 <w:szCs w:val="20"/>
               </w:rPr>
             </w:pPr>
+            <w:proofErr w:type="spellStart"/>
             <w:r>
               <w:rPr>
                 <w:b/>
@@ -1501,8 +1785,49 @@
                 <w:szCs w:val="20"/>
               </w:rPr>
               <w:lastRenderedPageBreak/>
-              <w:t>Programa utilizado para gerar</w:t>
-            </w:r>
+              <w:t>Programa</w:t>
+            </w:r>
+            <w:proofErr w:type="spellEnd"/>
+            <w:r>
+              <w:rPr>
+                <w:b/>
+                <w:bCs/>
+                <w:sz w:val="20"/>
+                <w:szCs w:val="20"/>
+              </w:rPr>
+              <w:t xml:space="preserve"> </w:t>
+            </w:r>
+            <w:proofErr w:type="spellStart"/>
+            <w:r>
+              <w:rPr>
+                <w:b/>
+                <w:bCs/>
+                <w:sz w:val="20"/>
+                <w:szCs w:val="20"/>
+              </w:rPr>
+              <w:t>utilizado</w:t>
+            </w:r>
+            <w:proofErr w:type="spellEnd"/>
+            <w:r>
+              <w:rPr>
+                <w:b/>
+                <w:bCs/>
+                <w:sz w:val="20"/>
+                <w:szCs w:val="20"/>
+              </w:rPr>
+              <w:t xml:space="preserve"> para </w:t>
+            </w:r>
+            <w:proofErr w:type="spellStart"/>
+            <w:r>
+              <w:rPr>
+                <w:b/>
+                <w:bCs/>
+                <w:sz w:val="20"/>
+                <w:szCs w:val="20"/>
+              </w:rPr>
+              <w:t>gerar</w:t>
+            </w:r>
+            <w:proofErr w:type="spellEnd"/>
           </w:p>
         </w:tc>
         <w:tc>
@@ -1517,14 +1842,16 @@
                 <w:bCs/>
                 <w:sz w:val="20"/>
                 <w:szCs w:val="20"/>
-              </w:rPr>
-            </w:pPr>
-            <w:r>
-              <w:rPr>
-                <w:b/>
-                <w:bCs/>
-                <w:sz w:val="20"/>
-                <w:szCs w:val="20"/>
+                <w:lang w:val="pt-BR"/>
+              </w:rPr>
+            </w:pPr>
+            <w:r>
+              <w:rPr>
+                <w:b/>
+                <w:bCs/>
+                <w:sz w:val="20"/>
+                <w:szCs w:val="20"/>
+                <w:lang w:val="pt-BR"/>
               </w:rPr>
               <w:t>Variaveis de dados processados, prontos para usar no Shiny o PowerBI etc.</w:t>
             </w:r>
@@ -1536,6 +1863,7 @@
                 <w:bCs/>
                 <w:sz w:val="20"/>
                 <w:szCs w:val="20"/>
+                <w:lang w:val="pt-BR"/>
               </w:rPr>
             </w:pPr>
           </w:p>
@@ -1570,7 +1898,27 @@
                 <w:sz w:val="20"/>
                 <w:szCs w:val="20"/>
               </w:rPr>
-              <w:t xml:space="preserve"> (se existe)</w:t>
+              <w:t xml:space="preserve"> (se </w:t>
+            </w:r>
+            <w:proofErr w:type="spellStart"/>
+            <w:r>
+              <w:rPr>
+                <w:b/>
+                <w:bCs/>
+                <w:sz w:val="20"/>
+                <w:szCs w:val="20"/>
+              </w:rPr>
+              <w:t>existe</w:t>
+            </w:r>
+            <w:proofErr w:type="spellEnd"/>
+            <w:r>
+              <w:rPr>
+                <w:b/>
+                <w:bCs/>
+                <w:sz w:val="20"/>
+                <w:szCs w:val="20"/>
+              </w:rPr>
+              <w:t>)</w:t>
             </w:r>
           </w:p>
         </w:tc>
@@ -1590,6 +1938,7 @@
                 <w:color w:val="0000FF"/>
                 <w:sz w:val="20"/>
                 <w:szCs w:val="20"/>
+                <w:lang w:val="pt-BR"/>
               </w:rPr>
             </w:pPr>
             <w:r>
@@ -1597,6 +1946,7 @@
                 <w:color w:val="0000FF"/>
                 <w:sz w:val="20"/>
                 <w:szCs w:val="20"/>
+                <w:lang w:val="pt-BR"/>
               </w:rPr>
               <w:t xml:space="preserve">DIVIDA DOS ESTADOS e OUTRAS VARIAVEIS RELACIONADAS AO PROPAG </w:t>
             </w:r>
@@ -1611,6 +1961,7 @@
               <w:rPr>
                 <w:sz w:val="20"/>
                 <w:szCs w:val="20"/>
+                <w:lang w:val="pt-BR"/>
               </w:rPr>
             </w:pPr>
           </w:p>
@@ -1629,14 +1980,16 @@
               <w:rPr>
                 <w:sz w:val="20"/>
                 <w:szCs w:val="20"/>
-              </w:rPr>
-            </w:pPr>
-            <w:hyperlink r:id="rId23" w:history="1">
+                <w:lang w:val="pt-BR"/>
+              </w:rPr>
+            </w:pPr>
+            <w:hyperlink r:id="rId22" w:history="1">
               <w:r>
                 <w:rPr>
                   <w:rStyle w:val="Hyperlink"/>
                   <w:sz w:val="20"/>
                   <w:szCs w:val="20"/>
+                  <w:lang w:val="pt-BR"/>
                 </w:rPr>
                 <w:t>https://github.com/Zagamog/TechBrasil/blob/main/prelims/municipios/divida1b.py</w:t>
               </w:r>
@@ -1645,6 +1998,7 @@
               <w:rPr>
                 <w:sz w:val="20"/>
                 <w:szCs w:val="20"/>
+                <w:lang w:val="pt-BR"/>
               </w:rPr>
               <w:t xml:space="preserve"> </w:t>
             </w:r>
@@ -1683,7 +2037,7 @@
                           <pic:cNvPicPr/>
                         </pic:nvPicPr>
                         <pic:blipFill>
-                          <a:blip r:embed="rId24"/>
+                          <a:blip r:embed="rId23"/>
                           <a:stretch>
                             <a:fillRect/>
                           </a:stretch>
@@ -1716,7 +2070,7 @@
                 <w:szCs w:val="20"/>
               </w:rPr>
             </w:pPr>
-            <w:hyperlink r:id="rId25" w:history="1">
+            <w:hyperlink r:id="rId24" w:history="1">
               <w:r>
                 <w:rPr>
                   <w:rStyle w:val="Hyperlink"/>
@@ -1742,7 +2096,7 @@
                 <w:szCs w:val="20"/>
               </w:rPr>
             </w:pPr>
-            <w:hyperlink r:id="rId26" w:history="1">
+            <w:hyperlink r:id="rId25" w:history="1">
               <w:r>
                 <w:rPr>
                   <w:rStyle w:val="Hyperlink"/>
@@ -1789,7 +2143,7 @@
                           <pic:cNvPicPr/>
                         </pic:nvPicPr>
                         <pic:blipFill>
-                          <a:blip r:embed="rId27"/>
+                          <a:blip r:embed="rId26"/>
                           <a:stretch>
                             <a:fillRect/>
                           </a:stretch>
@@ -1826,6 +2180,7 @@
               <w:rPr>
                 <w:sz w:val="20"/>
                 <w:szCs w:val="20"/>
+                <w:lang w:val="pt-BR"/>
               </w:rPr>
             </w:pPr>
             <w:r>
@@ -1866,7 +2221,7 @@
                           <pic:cNvPicPr/>
                         </pic:nvPicPr>
                         <pic:blipFill>
-                          <a:blip r:embed="rId28">
+                          <a:blip r:embed="rId27">
                             <a:extLst>
                               <a:ext uri="{28A0092B-C50C-407E-A947-70E740481C1C}">
                                 <a14:useLocalDpi xmlns:a14="http://schemas.microsoft.com/office/drawing/2010/main" val="0"/>
@@ -1896,6 +2251,7 @@
               <w:rPr>
                 <w:sz w:val="20"/>
                 <w:szCs w:val="20"/>
+                <w:lang w:val="pt-BR"/>
               </w:rPr>
               <w:t xml:space="preserve">Bruto/Original:  </w:t>
             </w:r>
@@ -1903,12 +2259,14 @@
               <w:rPr>
                 <w:sz w:val="20"/>
                 <w:szCs w:val="20"/>
+                <w:lang w:val="pt-BR"/>
               </w:rPr>
               <w:t>Nota Técnica do STN; Apresentação MEP (documentos pdf):</w:t>
             </w:r>
             <w:r>
               <w:rPr>
                 <w:noProof/>
+                <w:lang w:val="pt-BR"/>
               </w:rPr>
               <w:t xml:space="preserve"> </w:t>
             </w:r>
@@ -1929,29 +2287,46 @@
               <w:rPr>
                 <w:sz w:val="20"/>
                 <w:szCs w:val="20"/>
-              </w:rPr>
-            </w:pPr>
-            <w:r>
-              <w:rPr>
-                <w:sz w:val="20"/>
-                <w:szCs w:val="20"/>
+                <w:lang w:val="pt-BR"/>
+              </w:rPr>
+            </w:pPr>
+            <w:r>
+              <w:rPr>
+                <w:sz w:val="20"/>
+                <w:szCs w:val="20"/>
+                <w:lang w:val="pt-BR"/>
               </w:rPr>
               <w:t xml:space="preserve">Procesado: </w:t>
             </w:r>
-            <w:hyperlink r:id="rId29" w:history="1">
-              <w:r>
-                <w:rPr>
-                  <w:rStyle w:val="Hyperlink"/>
-                  <w:sz w:val="20"/>
-                  <w:szCs w:val="20"/>
-                </w:rPr>
-                <w:t>https://us-east-1.console.aws.amazon.com/s3/object/techbrazildata?region=us-east-1&amp;bucketType=general&amp;prefix=working/mec_outros/propag_ept_financeiro.csv</w:t>
-              </w:r>
-            </w:hyperlink>
-            <w:r>
-              <w:rPr>
-                <w:sz w:val="20"/>
-                <w:szCs w:val="20"/>
+            <w:r>
+              <w:fldChar w:fldCharType="begin"/>
+            </w:r>
+            <w:r>
+              <w:rPr>
+                <w:lang w:val="pt-BR"/>
+              </w:rPr>
+              <w:instrText>HYPERLINK "https://us-east-1.console.aws.amazon.com/s3/object/techbrazildata?region=us-east-1&amp;bucketType=general&amp;prefix=working/mec_outros/propag_ept_financeiro.csv"</w:instrText>
+            </w:r>
+            <w:r>
+              <w:fldChar w:fldCharType="separate"/>
+            </w:r>
+            <w:r>
+              <w:rPr>
+                <w:rStyle w:val="Hyperlink"/>
+                <w:sz w:val="20"/>
+                <w:szCs w:val="20"/>
+                <w:lang w:val="pt-BR"/>
+              </w:rPr>
+              <w:t>https://us-east-1.console.aws.amazon.com/s3/object/techbrazildata?region=us-east-1&amp;bucketType=general&amp;prefix=working/mec_outros/propag_ept_financeiro.csv</w:t>
+            </w:r>
+            <w:r>
+              <w:fldChar w:fldCharType="end"/>
+            </w:r>
+            <w:r>
+              <w:rPr>
+                <w:sz w:val="20"/>
+                <w:szCs w:val="20"/>
+                <w:lang w:val="pt-BR"/>
               </w:rPr>
               <w:t xml:space="preserve"> </w:t>
             </w:r>
@@ -1976,14 +2351,35 @@
                 <w:szCs w:val="20"/>
               </w:rPr>
             </w:pPr>
-            <w:r>
-              <w:rPr>
-                <w:b/>
-                <w:bCs/>
-                <w:sz w:val="20"/>
-                <w:szCs w:val="20"/>
-              </w:rPr>
-              <w:t>Usos poss</w:t>
+            <w:proofErr w:type="spellStart"/>
+            <w:r>
+              <w:rPr>
+                <w:b/>
+                <w:bCs/>
+                <w:sz w:val="20"/>
+                <w:szCs w:val="20"/>
+              </w:rPr>
+              <w:t>Usos</w:t>
+            </w:r>
+            <w:proofErr w:type="spellEnd"/>
+            <w:r>
+              <w:rPr>
+                <w:b/>
+                <w:bCs/>
+                <w:sz w:val="20"/>
+                <w:szCs w:val="20"/>
+              </w:rPr>
+              <w:t xml:space="preserve"> </w:t>
+            </w:r>
+            <w:proofErr w:type="spellStart"/>
+            <w:r>
+              <w:rPr>
+                <w:b/>
+                <w:bCs/>
+                <w:sz w:val="20"/>
+                <w:szCs w:val="20"/>
+              </w:rPr>
+              <w:t>poss</w:t>
             </w:r>
             <w:r>
               <w:rPr>
@@ -2019,7 +2415,27 @@
                 <w:sz w:val="20"/>
                 <w:szCs w:val="20"/>
               </w:rPr>
-              <w:t>s dess</w:t>
+              <w:t>s</w:t>
+            </w:r>
+            <w:proofErr w:type="spellEnd"/>
+            <w:r>
+              <w:rPr>
+                <w:b/>
+                <w:bCs/>
+                <w:sz w:val="20"/>
+                <w:szCs w:val="20"/>
+              </w:rPr>
+              <w:t xml:space="preserve"> </w:t>
+            </w:r>
+            <w:proofErr w:type="spellStart"/>
+            <w:r>
+              <w:rPr>
+                <w:b/>
+                <w:bCs/>
+                <w:sz w:val="20"/>
+                <w:szCs w:val="20"/>
+              </w:rPr>
+              <w:t>dess</w:t>
             </w:r>
             <w:r>
               <w:rPr>
@@ -2037,7 +2453,17 @@
                 <w:sz w:val="20"/>
                 <w:szCs w:val="20"/>
               </w:rPr>
-              <w:t>s dados:</w:t>
+              <w:t>s</w:t>
+            </w:r>
+            <w:proofErr w:type="spellEnd"/>
+            <w:r>
+              <w:rPr>
+                <w:b/>
+                <w:bCs/>
+                <w:sz w:val="20"/>
+                <w:szCs w:val="20"/>
+              </w:rPr>
+              <w:t xml:space="preserve"> dados:</w:t>
             </w:r>
           </w:p>
           <w:p>
@@ -2118,6 +2544,7 @@
                 <w:szCs w:val="20"/>
               </w:rPr>
             </w:pPr>
+            <w:proofErr w:type="spellStart"/>
             <w:r>
               <w:rPr>
                 <w:b/>
@@ -2126,8 +2553,49 @@
                 <w:szCs w:val="20"/>
               </w:rPr>
               <w:lastRenderedPageBreak/>
-              <w:t>Programa utilizado para gerar</w:t>
-            </w:r>
+              <w:t>Programa</w:t>
+            </w:r>
+            <w:proofErr w:type="spellEnd"/>
+            <w:r>
+              <w:rPr>
+                <w:b/>
+                <w:bCs/>
+                <w:sz w:val="20"/>
+                <w:szCs w:val="20"/>
+              </w:rPr>
+              <w:t xml:space="preserve"> </w:t>
+            </w:r>
+            <w:proofErr w:type="spellStart"/>
+            <w:r>
+              <w:rPr>
+                <w:b/>
+                <w:bCs/>
+                <w:sz w:val="20"/>
+                <w:szCs w:val="20"/>
+              </w:rPr>
+              <w:t>utilizado</w:t>
+            </w:r>
+            <w:proofErr w:type="spellEnd"/>
+            <w:r>
+              <w:rPr>
+                <w:b/>
+                <w:bCs/>
+                <w:sz w:val="20"/>
+                <w:szCs w:val="20"/>
+              </w:rPr>
+              <w:t xml:space="preserve"> para </w:t>
+            </w:r>
+            <w:proofErr w:type="spellStart"/>
+            <w:r>
+              <w:rPr>
+                <w:b/>
+                <w:bCs/>
+                <w:sz w:val="20"/>
+                <w:szCs w:val="20"/>
+              </w:rPr>
+              <w:t>gerar</w:t>
+            </w:r>
+            <w:proofErr w:type="spellEnd"/>
           </w:p>
         </w:tc>
         <w:tc>
@@ -2142,14 +2610,16 @@
                 <w:bCs/>
                 <w:sz w:val="20"/>
                 <w:szCs w:val="20"/>
-              </w:rPr>
-            </w:pPr>
-            <w:r>
-              <w:rPr>
-                <w:b/>
-                <w:bCs/>
-                <w:sz w:val="20"/>
-                <w:szCs w:val="20"/>
+                <w:lang w:val="pt-BR"/>
+              </w:rPr>
+            </w:pPr>
+            <w:r>
+              <w:rPr>
+                <w:b/>
+                <w:bCs/>
+                <w:sz w:val="20"/>
+                <w:szCs w:val="20"/>
+                <w:lang w:val="pt-BR"/>
               </w:rPr>
               <w:t>Variaveis de dados processados, prontos para usar no Shiny o PowerBI etc.</w:t>
             </w:r>
@@ -2161,6 +2631,7 @@
                 <w:bCs/>
                 <w:sz w:val="20"/>
                 <w:szCs w:val="20"/>
+                <w:lang w:val="pt-BR"/>
               </w:rPr>
             </w:pPr>
           </w:p>
@@ -2195,7 +2666,27 @@
                 <w:sz w:val="20"/>
                 <w:szCs w:val="20"/>
               </w:rPr>
-              <w:t xml:space="preserve"> (se existe)</w:t>
+              <w:t xml:space="preserve"> (se </w:t>
+            </w:r>
+            <w:proofErr w:type="spellStart"/>
+            <w:r>
+              <w:rPr>
+                <w:b/>
+                <w:bCs/>
+                <w:sz w:val="20"/>
+                <w:szCs w:val="20"/>
+              </w:rPr>
+              <w:t>existe</w:t>
+            </w:r>
+            <w:proofErr w:type="spellEnd"/>
+            <w:r>
+              <w:rPr>
+                <w:b/>
+                <w:bCs/>
+                <w:sz w:val="20"/>
+                <w:szCs w:val="20"/>
+              </w:rPr>
+              <w:t>)</w:t>
             </w:r>
           </w:p>
         </w:tc>
@@ -2215,6 +2706,7 @@
                 <w:color w:val="0000FF"/>
                 <w:sz w:val="20"/>
                 <w:szCs w:val="20"/>
+                <w:lang w:val="pt-BR"/>
               </w:rPr>
             </w:pPr>
             <w:r>
@@ -2222,6 +2714,7 @@
                 <w:color w:val="0000FF"/>
                 <w:sz w:val="20"/>
                 <w:szCs w:val="20"/>
+                <w:lang w:val="pt-BR"/>
               </w:rPr>
               <w:t>CATALOGO NACIONAL DE CURSOS TÉCNICOS - CNCT</w:t>
             </w:r>
@@ -2236,6 +2729,7 @@
               <w:rPr>
                 <w:sz w:val="20"/>
                 <w:szCs w:val="20"/>
+                <w:lang w:val="pt-BR"/>
               </w:rPr>
             </w:pPr>
           </w:p>
@@ -2254,14 +2748,16 @@
               <w:rPr>
                 <w:sz w:val="20"/>
                 <w:szCs w:val="20"/>
-              </w:rPr>
-            </w:pPr>
-            <w:hyperlink r:id="rId30" w:history="1">
+                <w:lang w:val="pt-BR"/>
+              </w:rPr>
+            </w:pPr>
+            <w:hyperlink r:id="rId28" w:history="1">
               <w:r>
                 <w:rPr>
                   <w:rStyle w:val="Hyperlink"/>
                   <w:sz w:val="20"/>
                   <w:szCs w:val="20"/>
+                  <w:lang w:val="pt-BR"/>
                 </w:rPr>
                 <w:t>https://github.com/Zagamog/TechBrasil/blob/main/prelims/mec/cnct1a.py</w:t>
               </w:r>
@@ -2270,6 +2766,7 @@
               <w:rPr>
                 <w:sz w:val="20"/>
                 <w:szCs w:val="20"/>
+                <w:lang w:val="pt-BR"/>
               </w:rPr>
               <w:t xml:space="preserve"> </w:t>
             </w:r>
@@ -2308,7 +2805,7 @@
                           <pic:cNvPicPr/>
                         </pic:nvPicPr>
                         <pic:blipFill>
-                          <a:blip r:embed="rId31"/>
+                          <a:blip r:embed="rId29"/>
                           <a:stretch>
                             <a:fillRect/>
                           </a:stretch>
@@ -2358,26 +2855,30 @@
               <w:rPr>
                 <w:sz w:val="20"/>
                 <w:szCs w:val="20"/>
-              </w:rPr>
-            </w:pPr>
-            <w:r>
-              <w:rPr>
-                <w:sz w:val="20"/>
-                <w:szCs w:val="20"/>
+                <w:lang w:val="pt-BR"/>
+              </w:rPr>
+            </w:pPr>
+            <w:r>
+              <w:rPr>
+                <w:sz w:val="20"/>
+                <w:szCs w:val="20"/>
+                <w:lang w:val="pt-BR"/>
               </w:rPr>
               <w:t xml:space="preserve">Bruto/Original: </w:t>
             </w:r>
             <w:r>
               <w:rPr>
                 <w:noProof/>
+                <w:lang w:val="pt-BR"/>
               </w:rPr>
               <w:t xml:space="preserve"> </w:t>
             </w:r>
-            <w:hyperlink r:id="rId32" w:history="1">
+            <w:hyperlink r:id="rId30" w:history="1">
               <w:r>
                 <w:rPr>
                   <w:rStyle w:val="Hyperlink"/>
                   <w:noProof/>
+                  <w:lang w:val="pt-BR"/>
                 </w:rPr>
                 <w:t>https://us-east-1.console.aws.amazon.com/s3/object/techbrazildata?region=us-east-1&amp;bucketType=general&amp;prefix=rawdata/mec_outros/catalogo_cnct.csv</w:t>
               </w:r>
@@ -2385,6 +2886,7 @@
             <w:r>
               <w:rPr>
                 <w:noProof/>
+                <w:lang w:val="pt-BR"/>
               </w:rPr>
               <w:t xml:space="preserve"> </w:t>
             </w:r>
@@ -2405,29 +2907,46 @@
               <w:rPr>
                 <w:sz w:val="20"/>
                 <w:szCs w:val="20"/>
-              </w:rPr>
-            </w:pPr>
-            <w:r>
-              <w:rPr>
-                <w:sz w:val="20"/>
-                <w:szCs w:val="20"/>
+                <w:lang w:val="pt-BR"/>
+              </w:rPr>
+            </w:pPr>
+            <w:r>
+              <w:rPr>
+                <w:sz w:val="20"/>
+                <w:szCs w:val="20"/>
+                <w:lang w:val="pt-BR"/>
               </w:rPr>
               <w:t xml:space="preserve">Procesado: </w:t>
             </w:r>
-            <w:hyperlink r:id="rId33" w:history="1">
-              <w:r>
-                <w:rPr>
-                  <w:rStyle w:val="Hyperlink"/>
-                  <w:sz w:val="20"/>
-                  <w:szCs w:val="20"/>
-                </w:rPr>
-                <w:t>https://us-east-1.console.aws.amazon.com/s3/object/techbrazildata?region=us-east-1&amp;bucketType=general&amp;prefix=working/mec_outros/df_cnct2025a.csv</w:t>
-              </w:r>
-            </w:hyperlink>
-            <w:r>
-              <w:rPr>
-                <w:sz w:val="20"/>
-                <w:szCs w:val="20"/>
+            <w:r>
+              <w:fldChar w:fldCharType="begin"/>
+            </w:r>
+            <w:r>
+              <w:rPr>
+                <w:lang w:val="pt-BR"/>
+              </w:rPr>
+              <w:instrText>HYPERLINK "https://us-east-1.console.aws.amazon.com/s3/object/techbrazildata?region=us-east-1&amp;bucketType=general&amp;prefix=working/mec_outros/df_cnct2025a.csv"</w:instrText>
+            </w:r>
+            <w:r>
+              <w:fldChar w:fldCharType="separate"/>
+            </w:r>
+            <w:r>
+              <w:rPr>
+                <w:rStyle w:val="Hyperlink"/>
+                <w:sz w:val="20"/>
+                <w:szCs w:val="20"/>
+                <w:lang w:val="pt-BR"/>
+              </w:rPr>
+              <w:t>https://us-east-1.console.aws.amazon.com/s3/object/techbrazildata?region=us-east-1&amp;bucketType=general&amp;prefix=working/mec_outros/df_cnct2025a.csv</w:t>
+            </w:r>
+            <w:r>
+              <w:fldChar w:fldCharType="end"/>
+            </w:r>
+            <w:r>
+              <w:rPr>
+                <w:sz w:val="20"/>
+                <w:szCs w:val="20"/>
+                <w:lang w:val="pt-BR"/>
               </w:rPr>
               <w:t xml:space="preserve"> </w:t>
             </w:r>
@@ -2452,14 +2971,35 @@
                 <w:szCs w:val="20"/>
               </w:rPr>
             </w:pPr>
-            <w:r>
-              <w:rPr>
-                <w:b/>
-                <w:bCs/>
-                <w:sz w:val="20"/>
-                <w:szCs w:val="20"/>
-              </w:rPr>
-              <w:t>Usos poss</w:t>
+            <w:proofErr w:type="spellStart"/>
+            <w:r>
+              <w:rPr>
+                <w:b/>
+                <w:bCs/>
+                <w:sz w:val="20"/>
+                <w:szCs w:val="20"/>
+              </w:rPr>
+              <w:t>Usos</w:t>
+            </w:r>
+            <w:proofErr w:type="spellEnd"/>
+            <w:r>
+              <w:rPr>
+                <w:b/>
+                <w:bCs/>
+                <w:sz w:val="20"/>
+                <w:szCs w:val="20"/>
+              </w:rPr>
+              <w:t xml:space="preserve"> </w:t>
+            </w:r>
+            <w:proofErr w:type="spellStart"/>
+            <w:r>
+              <w:rPr>
+                <w:b/>
+                <w:bCs/>
+                <w:sz w:val="20"/>
+                <w:szCs w:val="20"/>
+              </w:rPr>
+              <w:t>poss</w:t>
             </w:r>
             <w:r>
               <w:rPr>
@@ -2495,7 +3035,27 @@
                 <w:sz w:val="20"/>
                 <w:szCs w:val="20"/>
               </w:rPr>
-              <w:t>s dess</w:t>
+              <w:t>s</w:t>
+            </w:r>
+            <w:proofErr w:type="spellEnd"/>
+            <w:r>
+              <w:rPr>
+                <w:b/>
+                <w:bCs/>
+                <w:sz w:val="20"/>
+                <w:szCs w:val="20"/>
+              </w:rPr>
+              <w:t xml:space="preserve"> </w:t>
+            </w:r>
+            <w:proofErr w:type="spellStart"/>
+            <w:r>
+              <w:rPr>
+                <w:b/>
+                <w:bCs/>
+                <w:sz w:val="20"/>
+                <w:szCs w:val="20"/>
+              </w:rPr>
+              <w:t>dess</w:t>
             </w:r>
             <w:r>
               <w:rPr>
@@ -2513,7 +3073,17 @@
                 <w:sz w:val="20"/>
                 <w:szCs w:val="20"/>
               </w:rPr>
-              <w:t>s dados:</w:t>
+              <w:t>s</w:t>
+            </w:r>
+            <w:proofErr w:type="spellEnd"/>
+            <w:r>
+              <w:rPr>
+                <w:b/>
+                <w:bCs/>
+                <w:sz w:val="20"/>
+                <w:szCs w:val="20"/>
+              </w:rPr>
+              <w:t xml:space="preserve"> dados:</w:t>
             </w:r>
           </w:p>
           <w:p>
@@ -2596,15 +3166,57 @@
                 <w:szCs w:val="20"/>
               </w:rPr>
             </w:pPr>
-            <w:r>
-              <w:rPr>
-                <w:b/>
-                <w:bCs/>
-                <w:sz w:val="20"/>
-                <w:szCs w:val="20"/>
-              </w:rPr>
-              <w:t>Programa utilizado para gerar</w:t>
-            </w:r>
+            <w:proofErr w:type="spellStart"/>
+            <w:r>
+              <w:rPr>
+                <w:b/>
+                <w:bCs/>
+                <w:sz w:val="20"/>
+                <w:szCs w:val="20"/>
+              </w:rPr>
+              <w:t>Programa</w:t>
+            </w:r>
+            <w:proofErr w:type="spellEnd"/>
+            <w:r>
+              <w:rPr>
+                <w:b/>
+                <w:bCs/>
+                <w:sz w:val="20"/>
+                <w:szCs w:val="20"/>
+              </w:rPr>
+              <w:t xml:space="preserve"> </w:t>
+            </w:r>
+            <w:proofErr w:type="spellStart"/>
+            <w:r>
+              <w:rPr>
+                <w:b/>
+                <w:bCs/>
+                <w:sz w:val="20"/>
+                <w:szCs w:val="20"/>
+              </w:rPr>
+              <w:t>utilizado</w:t>
+            </w:r>
+            <w:proofErr w:type="spellEnd"/>
+            <w:r>
+              <w:rPr>
+                <w:b/>
+                <w:bCs/>
+                <w:sz w:val="20"/>
+                <w:szCs w:val="20"/>
+              </w:rPr>
+              <w:t xml:space="preserve"> para </w:t>
+            </w:r>
+            <w:proofErr w:type="spellStart"/>
+            <w:r>
+              <w:rPr>
+                <w:b/>
+                <w:bCs/>
+                <w:sz w:val="20"/>
+                <w:szCs w:val="20"/>
+              </w:rPr>
+              <w:t>gerar</w:t>
+            </w:r>
+            <w:proofErr w:type="spellEnd"/>
           </w:p>
         </w:tc>
         <w:tc>
@@ -2619,14 +3231,16 @@
                 <w:bCs/>
                 <w:sz w:val="20"/>
                 <w:szCs w:val="20"/>
-              </w:rPr>
-            </w:pPr>
-            <w:r>
-              <w:rPr>
-                <w:b/>
-                <w:bCs/>
-                <w:sz w:val="20"/>
-                <w:szCs w:val="20"/>
+                <w:lang w:val="pt-BR"/>
+              </w:rPr>
+            </w:pPr>
+            <w:r>
+              <w:rPr>
+                <w:b/>
+                <w:bCs/>
+                <w:sz w:val="20"/>
+                <w:szCs w:val="20"/>
+                <w:lang w:val="pt-BR"/>
               </w:rPr>
               <w:t>Variaveis de dados processados, prontos para usar no Shiny o PowerBI etc.</w:t>
             </w:r>
@@ -2638,6 +3252,7 @@
                 <w:bCs/>
                 <w:sz w:val="20"/>
                 <w:szCs w:val="20"/>
+                <w:lang w:val="pt-BR"/>
               </w:rPr>
             </w:pPr>
           </w:p>
@@ -2672,7 +3287,27 @@
                 <w:sz w:val="20"/>
                 <w:szCs w:val="20"/>
               </w:rPr>
-              <w:t xml:space="preserve"> (se existe)</w:t>
+              <w:t xml:space="preserve"> (se </w:t>
+            </w:r>
+            <w:proofErr w:type="spellStart"/>
+            <w:r>
+              <w:rPr>
+                <w:b/>
+                <w:bCs/>
+                <w:sz w:val="20"/>
+                <w:szCs w:val="20"/>
+              </w:rPr>
+              <w:t>existe</w:t>
+            </w:r>
+            <w:proofErr w:type="spellEnd"/>
+            <w:r>
+              <w:rPr>
+                <w:b/>
+                <w:bCs/>
+                <w:sz w:val="20"/>
+                <w:szCs w:val="20"/>
+              </w:rPr>
+              <w:t>)</w:t>
             </w:r>
           </w:p>
         </w:tc>
@@ -2692,6 +3327,7 @@
                 <w:color w:val="0000FF"/>
                 <w:sz w:val="20"/>
                 <w:szCs w:val="20"/>
+                <w:lang w:val="pt-BR"/>
               </w:rPr>
             </w:pPr>
             <w:r>
@@ -2699,6 +3335,7 @@
                 <w:color w:val="0000FF"/>
                 <w:sz w:val="20"/>
                 <w:szCs w:val="20"/>
+                <w:lang w:val="pt-BR"/>
               </w:rPr>
               <w:t xml:space="preserve">FUNDEB (Fluxos do FUNDEB para comparar con fluxos estimados do PROPAG/Juros por Educação) </w:t>
             </w:r>
@@ -2713,6 +3350,7 @@
               <w:rPr>
                 <w:sz w:val="20"/>
                 <w:szCs w:val="20"/>
+                <w:lang w:val="pt-BR"/>
               </w:rPr>
             </w:pPr>
           </w:p>
@@ -2731,14 +3369,16 @@
               <w:rPr>
                 <w:sz w:val="20"/>
                 <w:szCs w:val="20"/>
-              </w:rPr>
-            </w:pPr>
-            <w:hyperlink r:id="rId34" w:history="1">
+                <w:lang w:val="pt-BR"/>
+              </w:rPr>
+            </w:pPr>
+            <w:hyperlink r:id="rId31" w:history="1">
               <w:r>
                 <w:rPr>
                   <w:rStyle w:val="Hyperlink"/>
                   <w:sz w:val="20"/>
                   <w:szCs w:val="20"/>
+                  <w:lang w:val="pt-BR"/>
                 </w:rPr>
                 <w:t>https://github.com/Zagamog/TechBrasil/blob/main/prelims/mec/fundeb1a.R</w:t>
               </w:r>
@@ -2747,6 +3387,7 @@
               <w:rPr>
                 <w:sz w:val="20"/>
                 <w:szCs w:val="20"/>
+                <w:lang w:val="pt-BR"/>
               </w:rPr>
               <w:t xml:space="preserve">   </w:t>
             </w:r>
@@ -2756,22 +3397,25 @@
               <w:rPr>
                 <w:sz w:val="20"/>
                 <w:szCs w:val="20"/>
-              </w:rPr>
-            </w:pPr>
-          </w:p>
-          <w:p>
-            <w:pPr>
-              <w:rPr>
-                <w:sz w:val="20"/>
-                <w:szCs w:val="20"/>
-              </w:rPr>
-            </w:pPr>
-            <w:hyperlink r:id="rId35" w:history="1">
+                <w:lang w:val="pt-BR"/>
+              </w:rPr>
+            </w:pPr>
+          </w:p>
+          <w:p>
+            <w:pPr>
+              <w:rPr>
+                <w:sz w:val="20"/>
+                <w:szCs w:val="20"/>
+                <w:lang w:val="pt-BR"/>
+              </w:rPr>
+            </w:pPr>
+            <w:hyperlink r:id="rId32" w:history="1">
               <w:r>
                 <w:rPr>
                   <w:rStyle w:val="Hyperlink"/>
                   <w:sz w:val="20"/>
                   <w:szCs w:val="20"/>
+                  <w:lang w:val="pt-BR"/>
                 </w:rPr>
                 <w:t>https://github.com/Zagamog/TechBrasil/blob/main/prelims/mec/fundeb1b.R</w:t>
               </w:r>
@@ -2780,6 +3424,7 @@
               <w:rPr>
                 <w:sz w:val="20"/>
                 <w:szCs w:val="20"/>
+                <w:lang w:val="pt-BR"/>
               </w:rPr>
               <w:t xml:space="preserve"> </w:t>
             </w:r>
@@ -2801,8 +3446,17 @@
                 <w:sz w:val="20"/>
                 <w:szCs w:val="20"/>
               </w:rPr>
-              <w:t>18 variaveis</w:t>
-            </w:r>
+              <w:t xml:space="preserve">18 </w:t>
+            </w:r>
+            <w:proofErr w:type="spellStart"/>
+            <w:r>
+              <w:rPr>
+                <w:sz w:val="20"/>
+                <w:szCs w:val="20"/>
+              </w:rPr>
+              <w:t>variaveis</w:t>
+            </w:r>
+            <w:proofErr w:type="spellEnd"/>
           </w:p>
           <w:p>
             <w:pPr>
@@ -2833,7 +3487,7 @@
                           <pic:cNvPicPr/>
                         </pic:nvPicPr>
                         <pic:blipFill rotWithShape="1">
-                          <a:blip r:embed="rId36"/>
+                          <a:blip r:embed="rId33"/>
                           <a:srcRect b="47628"/>
                           <a:stretch/>
                         </pic:blipFill>
@@ -2897,7 +3551,7 @@
                 <w:noProof/>
               </w:rPr>
               <w:drawing>
-                <wp:anchor distT="0" distB="0" distL="114300" distR="114300" simplePos="0" relativeHeight="251664384" behindDoc="1" locked="0" layoutInCell="1" allowOverlap="1" wp14:anchorId="33144663" wp14:editId="7BAB4540">
+                <wp:anchor distT="0" distB="0" distL="114300" distR="114300" simplePos="0" relativeHeight="251664384" behindDoc="1" locked="0" layoutInCell="1" allowOverlap="1" wp14:anchorId="33144663" wp14:editId="11DBAFBE">
                   <wp:simplePos x="0" y="0"/>
                   <wp:positionH relativeFrom="column">
                     <wp:posOffset>3122295</wp:posOffset>
@@ -2928,7 +3582,7 @@
                           <pic:cNvPicPr/>
                         </pic:nvPicPr>
                         <pic:blipFill>
-                          <a:blip r:embed="rId37" cstate="print">
+                          <a:blip r:embed="rId34" cstate="print">
                             <a:extLst>
                               <a:ext uri="{28A0092B-C50C-407E-A947-70E740481C1C}">
                                 <a14:useLocalDpi xmlns:a14="http://schemas.microsoft.com/office/drawing/2010/main" val="0"/>
@@ -2965,7 +3619,7 @@
                 <w:noProof/>
               </w:rPr>
               <w:drawing>
-                <wp:anchor distT="0" distB="0" distL="114300" distR="114300" simplePos="0" relativeHeight="251662336" behindDoc="1" locked="0" layoutInCell="1" allowOverlap="1" wp14:anchorId="0426621A" wp14:editId="5EE11338">
+                <wp:anchor distT="0" distB="0" distL="114300" distR="114300" simplePos="0" relativeHeight="251662336" behindDoc="1" locked="0" layoutInCell="1" allowOverlap="1" wp14:anchorId="0426621A" wp14:editId="1404A932">
                   <wp:simplePos x="0" y="0"/>
                   <wp:positionH relativeFrom="column">
                     <wp:posOffset>1076325</wp:posOffset>
@@ -2996,7 +3650,7 @@
                           <pic:cNvPicPr/>
                         </pic:nvPicPr>
                         <pic:blipFill>
-                          <a:blip r:embed="rId38" cstate="print">
+                          <a:blip r:embed="rId35" cstate="print">
                             <a:extLst>
                               <a:ext uri="{28A0092B-C50C-407E-A947-70E740481C1C}">
                                 <a14:useLocalDpi xmlns:a14="http://schemas.microsoft.com/office/drawing/2010/main" val="0"/>
@@ -3058,21 +3712,24 @@
               <w:rPr>
                 <w:sz w:val="20"/>
                 <w:szCs w:val="20"/>
-              </w:rPr>
-            </w:pPr>
-            <w:r>
-              <w:rPr>
-                <w:sz w:val="20"/>
-                <w:szCs w:val="20"/>
+                <w:lang w:val="pt-BR"/>
+              </w:rPr>
+            </w:pPr>
+            <w:r>
+              <w:rPr>
+                <w:sz w:val="20"/>
+                <w:szCs w:val="20"/>
+                <w:lang w:val="pt-BR"/>
               </w:rPr>
               <w:t xml:space="preserve">Procesado: </w:t>
             </w:r>
-            <w:hyperlink r:id="rId39" w:history="1">
+            <w:hyperlink r:id="rId36" w:history="1">
               <w:r>
                 <w:rPr>
                   <w:rStyle w:val="Hyperlink"/>
                   <w:sz w:val="20"/>
                   <w:szCs w:val="20"/>
+                  <w:lang w:val="pt-BR"/>
                 </w:rPr>
                 <w:t>https://us-east-1.console.aws.amazon.com/s3/object/techbrazildata?region=us-east-1&amp;bucketType=general&amp;prefix=working/fundeb/df_eptcenso.rds</w:t>
               </w:r>
@@ -3081,6 +3738,7 @@
               <w:rPr>
                 <w:sz w:val="20"/>
                 <w:szCs w:val="20"/>
+                <w:lang w:val="pt-BR"/>
               </w:rPr>
               <w:t xml:space="preserve"> </w:t>
             </w:r>
@@ -3105,14 +3763,35 @@
                 <w:szCs w:val="20"/>
               </w:rPr>
             </w:pPr>
-            <w:r>
-              <w:rPr>
-                <w:b/>
-                <w:bCs/>
-                <w:sz w:val="20"/>
-                <w:szCs w:val="20"/>
-              </w:rPr>
-              <w:t>Usos poss</w:t>
+            <w:proofErr w:type="spellStart"/>
+            <w:r>
+              <w:rPr>
+                <w:b/>
+                <w:bCs/>
+                <w:sz w:val="20"/>
+                <w:szCs w:val="20"/>
+              </w:rPr>
+              <w:t>Usos</w:t>
+            </w:r>
+            <w:proofErr w:type="spellEnd"/>
+            <w:r>
+              <w:rPr>
+                <w:b/>
+                <w:bCs/>
+                <w:sz w:val="20"/>
+                <w:szCs w:val="20"/>
+              </w:rPr>
+              <w:t xml:space="preserve"> </w:t>
+            </w:r>
+            <w:proofErr w:type="spellStart"/>
+            <w:r>
+              <w:rPr>
+                <w:b/>
+                <w:bCs/>
+                <w:sz w:val="20"/>
+                <w:szCs w:val="20"/>
+              </w:rPr>
+              <w:t>poss</w:t>
             </w:r>
             <w:r>
               <w:rPr>
@@ -3148,7 +3827,27 @@
                 <w:sz w:val="20"/>
                 <w:szCs w:val="20"/>
               </w:rPr>
-              <w:t>s dess</w:t>
+              <w:t>s</w:t>
+            </w:r>
+            <w:proofErr w:type="spellEnd"/>
+            <w:r>
+              <w:rPr>
+                <w:b/>
+                <w:bCs/>
+                <w:sz w:val="20"/>
+                <w:szCs w:val="20"/>
+              </w:rPr>
+              <w:t xml:space="preserve"> </w:t>
+            </w:r>
+            <w:proofErr w:type="spellStart"/>
+            <w:r>
+              <w:rPr>
+                <w:b/>
+                <w:bCs/>
+                <w:sz w:val="20"/>
+                <w:szCs w:val="20"/>
+              </w:rPr>
+              <w:t>dess</w:t>
             </w:r>
             <w:r>
               <w:rPr>
@@ -3166,7 +3865,17 @@
                 <w:sz w:val="20"/>
                 <w:szCs w:val="20"/>
               </w:rPr>
-              <w:t>s dados:</w:t>
+              <w:t>s</w:t>
+            </w:r>
+            <w:proofErr w:type="spellEnd"/>
+            <w:r>
+              <w:rPr>
+                <w:b/>
+                <w:bCs/>
+                <w:sz w:val="20"/>
+                <w:szCs w:val="20"/>
+              </w:rPr>
+              <w:t xml:space="preserve"> dados:</w:t>
             </w:r>
           </w:p>
           <w:p>
@@ -3213,11 +3922,554 @@
       </w:tr>
     </w:tbl>
     <w:p/>
+    <w:tbl>
+      <w:tblPr>
+        <w:tblStyle w:val="TableGrid"/>
+        <w:tblW w:w="14791" w:type="dxa"/>
+        <w:tblInd w:w="-815" w:type="dxa"/>
+        <w:tblLayout w:type="fixed"/>
+        <w:tblLook w:val="04A0" w:firstRow="1" w:lastRow="0" w:firstColumn="1" w:lastColumn="0" w:noHBand="0" w:noVBand="1"/>
+      </w:tblPr>
+      <w:tblGrid>
+        <w:gridCol w:w="2790"/>
+        <w:gridCol w:w="9239"/>
+        <w:gridCol w:w="2762"/>
+      </w:tblGrid>
+      <w:tr>
+        <w:trPr>
+          <w:trHeight w:val="600"/>
+        </w:trPr>
+        <w:tc>
+          <w:tcPr>
+            <w:tcW w:w="2790" w:type="dxa"/>
+            <w:shd w:val="clear" w:color="auto" w:fill="F2F2F2" w:themeFill="background1" w:themeFillShade="F2"/>
+          </w:tcPr>
+          <w:p>
+            <w:pPr>
+              <w:rPr>
+                <w:b/>
+                <w:bCs/>
+              </w:rPr>
+            </w:pPr>
+            <w:proofErr w:type="spellStart"/>
+            <w:r>
+              <w:rPr>
+                <w:b/>
+                <w:bCs/>
+              </w:rPr>
+              <w:lastRenderedPageBreak/>
+              <w:t>Programa</w:t>
+            </w:r>
+            <w:proofErr w:type="spellEnd"/>
+            <w:r>
+              <w:rPr>
+                <w:b/>
+                <w:bCs/>
+              </w:rPr>
+              <w:t xml:space="preserve"> </w:t>
+            </w:r>
+            <w:proofErr w:type="spellStart"/>
+            <w:r>
+              <w:rPr>
+                <w:b/>
+                <w:bCs/>
+              </w:rPr>
+              <w:t>utilizado</w:t>
+            </w:r>
+            <w:proofErr w:type="spellEnd"/>
+            <w:r>
+              <w:rPr>
+                <w:b/>
+                <w:bCs/>
+              </w:rPr>
+              <w:t xml:space="preserve"> para </w:t>
+            </w:r>
+            <w:proofErr w:type="spellStart"/>
+            <w:r>
+              <w:rPr>
+                <w:b/>
+                <w:bCs/>
+              </w:rPr>
+              <w:t>gerar</w:t>
+            </w:r>
+            <w:proofErr w:type="spellEnd"/>
+          </w:p>
+        </w:tc>
+        <w:tc>
+          <w:tcPr>
+            <w:tcW w:w="9239" w:type="dxa"/>
+            <w:shd w:val="clear" w:color="auto" w:fill="F2F2F2" w:themeFill="background1" w:themeFillShade="F2"/>
+          </w:tcPr>
+          <w:p>
+            <w:pPr>
+              <w:rPr>
+                <w:b/>
+                <w:bCs/>
+                <w:lang w:val="pt-BR"/>
+              </w:rPr>
+            </w:pPr>
+            <w:r>
+              <w:rPr>
+                <w:b/>
+                <w:bCs/>
+                <w:lang w:val="pt-BR"/>
+              </w:rPr>
+              <w:t>Variaveis de dados processados, prontos para usar no Shiny o PowerBI etc.</w:t>
+            </w:r>
+          </w:p>
+          <w:p>
+            <w:pPr>
+              <w:rPr>
+                <w:b/>
+                <w:bCs/>
+                <w:lang w:val="pt-BR"/>
+              </w:rPr>
+            </w:pPr>
+          </w:p>
+        </w:tc>
+        <w:tc>
+          <w:tcPr>
+            <w:tcW w:w="2762" w:type="dxa"/>
+            <w:shd w:val="clear" w:color="auto" w:fill="F2F2F2" w:themeFill="background1" w:themeFillShade="F2"/>
+          </w:tcPr>
+          <w:p>
+            <w:pPr>
+              <w:rPr>
+                <w:b/>
+                <w:bCs/>
+              </w:rPr>
+            </w:pPr>
+            <w:r>
+              <w:rPr>
+                <w:b/>
+                <w:bCs/>
+              </w:rPr>
+              <w:t xml:space="preserve">Shiny App (se </w:t>
+            </w:r>
+            <w:proofErr w:type="spellStart"/>
+            <w:r>
+              <w:rPr>
+                <w:b/>
+                <w:bCs/>
+              </w:rPr>
+              <w:t>existe</w:t>
+            </w:r>
+            <w:proofErr w:type="spellEnd"/>
+            <w:r>
+              <w:rPr>
+                <w:b/>
+                <w:bCs/>
+              </w:rPr>
+              <w:t>)</w:t>
+            </w:r>
+          </w:p>
+        </w:tc>
+      </w:tr>
+      <w:tr>
+        <w:trPr>
+          <w:trHeight w:val="304"/>
+        </w:trPr>
+        <w:tc>
+          <w:tcPr>
+            <w:tcW w:w="12029" w:type="dxa"/>
+            <w:gridSpan w:val="2"/>
+          </w:tcPr>
+          <w:p>
+            <w:pPr>
+              <w:rPr>
+                <w:lang w:val="pt-BR"/>
+              </w:rPr>
+            </w:pPr>
+            <w:r>
+              <w:rPr>
+                <w:lang w:val="pt-BR"/>
+              </w:rPr>
+              <w:t>CAGED e RAIS</w:t>
+            </w:r>
+            <w:r>
+              <w:rPr>
+                <w:lang w:val="pt-BR"/>
+              </w:rPr>
+              <w:t xml:space="preserve"> ocupaçoes CBO 3 (profissões técnicas)</w:t>
+            </w:r>
+            <w:r>
+              <w:rPr>
+                <w:lang w:val="pt-BR"/>
+              </w:rPr>
+              <w:t xml:space="preserve"> (</w:t>
+            </w:r>
+            <w:r>
+              <w:rPr>
+                <w:lang w:val="pt-BR"/>
+              </w:rPr>
+              <w:t>Diferença salarial entre admitidos e demitidos e taxa de rotatividade por CBO 2 dígitos e região intermediária</w:t>
+            </w:r>
+            <w:r>
+              <w:rPr>
+                <w:lang w:val="pt-BR"/>
+              </w:rPr>
+              <w:t xml:space="preserve">) </w:t>
+            </w:r>
+          </w:p>
+        </w:tc>
+        <w:tc>
+          <w:tcPr>
+            <w:tcW w:w="2762" w:type="dxa"/>
+          </w:tcPr>
+          <w:p>
+            <w:pPr>
+              <w:rPr>
+                <w:lang w:val="pt-BR"/>
+              </w:rPr>
+            </w:pPr>
+          </w:p>
+        </w:tc>
+      </w:tr>
+      <w:tr>
+        <w:trPr>
+          <w:trHeight w:val="1514"/>
+        </w:trPr>
+        <w:tc>
+          <w:tcPr>
+            <w:tcW w:w="2790" w:type="dxa"/>
+          </w:tcPr>
+          <w:p>
+            <w:pPr>
+              <w:rPr>
+                <w:lang w:val="pt-BR"/>
+              </w:rPr>
+            </w:pPr>
+            <w:hyperlink r:id="rId37" w:history="1">
+              <w:r>
+                <w:rPr>
+                  <w:rStyle w:val="Hyperlink"/>
+                  <w:lang w:val="pt-BR"/>
+                </w:rPr>
+                <w:t>https://github.com/Zagamog/TechBrasil/blob/main/prelims</w:t>
+              </w:r>
+              <w:r>
+                <w:rPr>
+                  <w:rStyle w:val="Hyperlink"/>
+                  <w:lang w:val="pt-BR"/>
+                </w:rPr>
+                <w:t>/caged</w:t>
+              </w:r>
+              <w:r>
+                <w:rPr>
+                  <w:rStyle w:val="Hyperlink"/>
+                  <w:lang w:val="pt-BR"/>
+                </w:rPr>
+                <w:t>/</w:t>
+              </w:r>
+              <w:r>
+                <w:rPr>
+                  <w:rStyle w:val="Hyperlink"/>
+                  <w:lang w:val="pt-BR"/>
+                </w:rPr>
+                <w:t>caged_rais_demanda.</w:t>
+              </w:r>
+              <w:r>
+                <w:rPr>
+                  <w:rStyle w:val="Hyperlink"/>
+                  <w:lang w:val="pt-BR"/>
+                </w:rPr>
+                <w:t>R</w:t>
+              </w:r>
+            </w:hyperlink>
+            <w:r>
+              <w:rPr>
+                <w:lang w:val="pt-BR"/>
+              </w:rPr>
+              <w:t xml:space="preserve">   </w:t>
+            </w:r>
+          </w:p>
+          <w:p>
+            <w:pPr>
+              <w:rPr>
+                <w:lang w:val="pt-BR"/>
+              </w:rPr>
+            </w:pPr>
+            <w:r>
+              <w:rPr>
+                <w:lang w:val="pt-BR"/>
+              </w:rPr>
+              <w:t xml:space="preserve"> </w:t>
+            </w:r>
+          </w:p>
+        </w:tc>
+        <w:tc>
+          <w:tcPr>
+            <w:tcW w:w="9239" w:type="dxa"/>
+          </w:tcPr>
+          <w:p>
+            <w:r>
+              <w:t>1</w:t>
+            </w:r>
+            <w:r>
+              <w:t>7</w:t>
+            </w:r>
+            <w:r>
+              <w:t xml:space="preserve"> </w:t>
+            </w:r>
+            <w:proofErr w:type="spellStart"/>
+            <w:r>
+              <w:t>variaveis</w:t>
+            </w:r>
+            <w:proofErr w:type="spellEnd"/>
+          </w:p>
+          <w:p>
+            <w:r>
+              <w:rPr>
+                <w:noProof/>
+              </w:rPr>
+              <w:drawing>
+                <wp:inline distT="0" distB="0" distL="0" distR="0" wp14:anchorId="6D8705EE" wp14:editId="0B7093C4">
+                  <wp:extent cx="4476750" cy="1951353"/>
+                  <wp:effectExtent l="0" t="0" r="0" b="0"/>
+                  <wp:docPr id="1001235589" name="Picture 1"/>
+                  <wp:cNvGraphicFramePr>
+                    <a:graphicFrameLocks xmlns:a="http://schemas.openxmlformats.org/drawingml/2006/main" noChangeAspect="1"/>
+                  </wp:cNvGraphicFramePr>
+                  <a:graphic xmlns:a="http://schemas.openxmlformats.org/drawingml/2006/main">
+                    <a:graphicData uri="http://schemas.openxmlformats.org/drawingml/2006/picture">
+                      <pic:pic xmlns:pic="http://schemas.openxmlformats.org/drawingml/2006/picture">
+                        <pic:nvPicPr>
+                          <pic:cNvPr id="1001235589" name=""/>
+                          <pic:cNvPicPr/>
+                        </pic:nvPicPr>
+                        <pic:blipFill>
+                          <a:blip r:embed="rId38"/>
+                          <a:stretch>
+                            <a:fillRect/>
+                          </a:stretch>
+                        </pic:blipFill>
+                        <pic:spPr>
+                          <a:xfrm>
+                            <a:off x="0" y="0"/>
+                            <a:ext cx="4488592" cy="1956515"/>
+                          </a:xfrm>
+                          <a:prstGeom prst="rect">
+                            <a:avLst/>
+                          </a:prstGeom>
+                        </pic:spPr>
+                      </pic:pic>
+                    </a:graphicData>
+                  </a:graphic>
+                </wp:inline>
+              </w:drawing>
+            </w:r>
+          </w:p>
+        </w:tc>
+        <w:tc>
+          <w:tcPr>
+            <w:tcW w:w="2762" w:type="dxa"/>
+          </w:tcPr>
+          <w:p/>
+        </w:tc>
+      </w:tr>
+      <w:tr>
+        <w:trPr>
+          <w:trHeight w:val="304"/>
+        </w:trPr>
+        <w:tc>
+          <w:tcPr>
+            <w:tcW w:w="14791" w:type="dxa"/>
+            <w:gridSpan w:val="3"/>
+          </w:tcPr>
+          <w:p>
+            <w:r>
+              <w:t xml:space="preserve">Bruto/Original:  </w:t>
+            </w:r>
+            <w:r>
+              <w:drawing>
+                <wp:inline distT="0" distB="0" distL="0" distR="0" wp14:anchorId="104122EE" wp14:editId="1A6589C8">
+                  <wp:extent cx="1625600" cy="1345465"/>
+                  <wp:effectExtent l="0" t="0" r="0" b="7620"/>
+                  <wp:docPr id="1147550806" name="Picture 1"/>
+                  <wp:cNvGraphicFramePr>
+                    <a:graphicFrameLocks xmlns:a="http://schemas.openxmlformats.org/drawingml/2006/main" noChangeAspect="1"/>
+                  </wp:cNvGraphicFramePr>
+                  <a:graphic xmlns:a="http://schemas.openxmlformats.org/drawingml/2006/main">
+                    <a:graphicData uri="http://schemas.openxmlformats.org/drawingml/2006/picture">
+                      <pic:pic xmlns:pic="http://schemas.openxmlformats.org/drawingml/2006/picture">
+                        <pic:nvPicPr>
+                          <pic:cNvPr id="1147550806" name=""/>
+                          <pic:cNvPicPr/>
+                        </pic:nvPicPr>
+                        <pic:blipFill>
+                          <a:blip r:embed="rId39"/>
+                          <a:stretch>
+                            <a:fillRect/>
+                          </a:stretch>
+                        </pic:blipFill>
+                        <pic:spPr>
+                          <a:xfrm>
+                            <a:off x="0" y="0"/>
+                            <a:ext cx="1632132" cy="1350871"/>
+                          </a:xfrm>
+                          <a:prstGeom prst="rect">
+                            <a:avLst/>
+                          </a:prstGeom>
+                        </pic:spPr>
+                      </pic:pic>
+                    </a:graphicData>
+                  </a:graphic>
+                </wp:inline>
+              </w:drawing>
+            </w:r>
+          </w:p>
+        </w:tc>
+      </w:tr>
+      <w:tr>
+        <w:trPr>
+          <w:trHeight w:val="296"/>
+        </w:trPr>
+        <w:tc>
+          <w:tcPr>
+            <w:tcW w:w="14791" w:type="dxa"/>
+            <w:gridSpan w:val="3"/>
+          </w:tcPr>
+          <w:p>
+            <w:pPr>
+              <w:rPr>
+                <w:lang w:val="pt-BR"/>
+              </w:rPr>
+            </w:pPr>
+            <w:r>
+              <w:rPr>
+                <w:lang w:val="pt-BR"/>
+              </w:rPr>
+              <w:lastRenderedPageBreak/>
+              <w:t xml:space="preserve">Procesado: </w:t>
+            </w:r>
+            <w:r>
+              <w:drawing>
+                <wp:inline distT="0" distB="0" distL="0" distR="0" wp14:anchorId="68179293" wp14:editId="6B5EFAC0">
+                  <wp:extent cx="2933700" cy="2309825"/>
+                  <wp:effectExtent l="0" t="0" r="0" b="0"/>
+                  <wp:docPr id="336805646" name="Picture 1"/>
+                  <wp:cNvGraphicFramePr>
+                    <a:graphicFrameLocks xmlns:a="http://schemas.openxmlformats.org/drawingml/2006/main" noChangeAspect="1"/>
+                  </wp:cNvGraphicFramePr>
+                  <a:graphic xmlns:a="http://schemas.openxmlformats.org/drawingml/2006/main">
+                    <a:graphicData uri="http://schemas.openxmlformats.org/drawingml/2006/picture">
+                      <pic:pic xmlns:pic="http://schemas.openxmlformats.org/drawingml/2006/picture">
+                        <pic:nvPicPr>
+                          <pic:cNvPr id="336805646" name=""/>
+                          <pic:cNvPicPr/>
+                        </pic:nvPicPr>
+                        <pic:blipFill>
+                          <a:blip r:embed="rId40"/>
+                          <a:stretch>
+                            <a:fillRect/>
+                          </a:stretch>
+                        </pic:blipFill>
+                        <pic:spPr>
+                          <a:xfrm>
+                            <a:off x="0" y="0"/>
+                            <a:ext cx="2937860" cy="2313100"/>
+                          </a:xfrm>
+                          <a:prstGeom prst="rect">
+                            <a:avLst/>
+                          </a:prstGeom>
+                        </pic:spPr>
+                      </pic:pic>
+                    </a:graphicData>
+                  </a:graphic>
+                </wp:inline>
+              </w:drawing>
+            </w:r>
+          </w:p>
+        </w:tc>
+      </w:tr>
+      <w:tr>
+        <w:trPr>
+          <w:trHeight w:val="296"/>
+        </w:trPr>
+        <w:tc>
+          <w:tcPr>
+            <w:tcW w:w="14791" w:type="dxa"/>
+            <w:gridSpan w:val="3"/>
+          </w:tcPr>
+          <w:p>
+            <w:pPr>
+              <w:rPr>
+                <w:b/>
+                <w:bCs/>
+                <w:lang w:val="pt-BR"/>
+              </w:rPr>
+            </w:pPr>
+            <w:r>
+              <w:rPr>
+                <w:b/>
+                <w:bCs/>
+                <w:lang w:val="pt-BR"/>
+              </w:rPr>
+              <w:t>Usos possíveis desses dados:</w:t>
+            </w:r>
+          </w:p>
+          <w:p>
+            <w:pPr>
+              <w:rPr>
+                <w:lang w:val="pt-BR"/>
+              </w:rPr>
+            </w:pPr>
+          </w:p>
+          <w:p>
+            <w:pPr>
+              <w:rPr>
+                <w:lang w:val="pt-BR"/>
+              </w:rPr>
+            </w:pPr>
+            <w:r>
+              <w:rPr>
+                <w:lang w:val="pt-BR"/>
+              </w:rPr>
+              <w:t>A</w:t>
+            </w:r>
+            <w:r>
+              <w:rPr>
+                <w:lang w:val="pt-BR"/>
+              </w:rPr>
+              <w:t>nalisar tendências de aquecimento do mercado de trabalho para ocupaçoes técnicas por região intermediária, de forma a ter uma ideia de onde no estado faz mais sentido ofertar cursos técnicos.</w:t>
+            </w:r>
+          </w:p>
+          <w:p>
+            <w:pPr>
+              <w:rPr>
+                <w:lang w:val="pt-BR"/>
+              </w:rPr>
+            </w:pPr>
+          </w:p>
+          <w:p>
+            <w:pPr>
+              <w:rPr>
+                <w:lang w:val="pt-BR"/>
+              </w:rPr>
+            </w:pPr>
+          </w:p>
+          <w:p>
+            <w:pPr>
+              <w:rPr>
+                <w:lang w:val="pt-BR"/>
+              </w:rPr>
+            </w:pPr>
+          </w:p>
+        </w:tc>
+      </w:tr>
+    </w:tbl>
+    <w:p>
+      <w:pPr>
+        <w:rPr>
+          <w:lang w:val="pt-BR"/>
+        </w:rPr>
+      </w:pPr>
+    </w:p>
     <w:sectPr>
-      <w:headerReference w:type="default" r:id="rId40"/>
-      <w:footerReference w:type="even" r:id="rId41"/>
-      <w:footerReference w:type="default" r:id="rId42"/>
-      <w:footerReference w:type="first" r:id="rId43"/>
+      <w:headerReference w:type="default" r:id="rId41"/>
+      <w:footerReference w:type="even" r:id="rId42"/>
+      <w:footerReference w:type="default" r:id="rId43"/>
+      <w:footerReference w:type="first" r:id="rId44"/>
       <w:pgSz w:w="15840" w:h="12240" w:orient="landscape"/>
       <w:pgMar w:top="1440" w:right="1440" w:bottom="1440" w:left="1440" w:header="720" w:footer="720" w:gutter="0"/>
       <w:cols w:space="720"/>
@@ -3590,8 +4842,13 @@
       </w:r>
     </w:fldSimple>
     <w:r>
-      <w:t xml:space="preserve"> páginas</w:t>
+      <w:t xml:space="preserve"> </w:t>
     </w:r>
+    <w:proofErr w:type="spellStart"/>
+    <w:r>
+      <w:t>páginas</w:t>
+    </w:r>
+    <w:proofErr w:type="spellEnd"/>
   </w:p>
 </w:hdr>
 </file>

</xml_diff>